<commit_message>
agregada info wifi en docs
</commit_message>
<xml_diff>
--- a/Documentacion/Manual.docx
+++ b/Documentacion/Manual.docx
@@ -2672,7 +2672,92 @@
                 <w:sz w:val="20"/>
                 <w:szCs w:val="20"/>
               </w:rPr>
-              <w:t xml:space="preserve"> WIMUMO0xx visible). Captura de señales desactivada.</w:t>
+              <w:t xml:space="preserve"> WIMUMO0xx visible</w:t>
+            </w:r>
+            <w:r>
+              <w:rPr>
+                <w:i/>
+                <w:iCs/>
+                <w:sz w:val="20"/>
+                <w:szCs w:val="20"/>
+              </w:rPr>
+              <w:t>, contraseña</w:t>
+            </w:r>
+            <w:r>
+              <w:rPr>
+                <w:i/>
+                <w:iCs/>
+                <w:sz w:val="20"/>
+                <w:szCs w:val="20"/>
+              </w:rPr>
+              <w:t>:</w:t>
+            </w:r>
+            <w:r>
+              <w:rPr>
+                <w:i/>
+                <w:iCs/>
+                <w:sz w:val="20"/>
+                <w:szCs w:val="20"/>
+              </w:rPr>
+              <w:t xml:space="preserve"> </w:t>
+            </w:r>
+            <w:r>
+              <w:rPr>
+                <w:i/>
+                <w:iCs/>
+                <w:sz w:val="20"/>
+                <w:szCs w:val="20"/>
+              </w:rPr>
+              <w:t>“</w:t>
+            </w:r>
+            <w:proofErr w:type="spellStart"/>
+            <w:r>
+              <w:rPr>
+                <w:i/>
+                <w:iCs/>
+                <w:sz w:val="20"/>
+                <w:szCs w:val="20"/>
+              </w:rPr>
+              <w:t>wifiwimumo</w:t>
+            </w:r>
+            <w:proofErr w:type="spellEnd"/>
+            <w:proofErr w:type="gramStart"/>
+            <w:r>
+              <w:rPr>
+                <w:i/>
+                <w:iCs/>
+                <w:sz w:val="20"/>
+                <w:szCs w:val="20"/>
+              </w:rPr>
+              <w:t xml:space="preserve">” </w:t>
+            </w:r>
+            <w:r>
+              <w:rPr>
+                <w:i/>
+                <w:iCs/>
+                <w:sz w:val="20"/>
+                <w:szCs w:val="20"/>
+              </w:rPr>
+              <w:t>)</w:t>
+            </w:r>
+            <w:proofErr w:type="gramEnd"/>
+            <w:r>
+              <w:rPr>
+                <w:i/>
+                <w:iCs/>
+                <w:sz w:val="20"/>
+                <w:szCs w:val="20"/>
+              </w:rPr>
+              <w:t xml:space="preserve">. </w:t>
+            </w:r>
+            <w:r>
+              <w:rPr>
+                <w:i/>
+                <w:iCs/>
+                <w:sz w:val="20"/>
+                <w:szCs w:val="20"/>
+              </w:rPr>
+              <w:t>Captura de señales desactivada.</w:t>
             </w:r>
           </w:p>
           <w:p>
@@ -3227,47 +3312,7 @@
                                 <w:sz w:val="20"/>
                                 <w:szCs w:val="20"/>
                               </w:rPr>
-                              <w:t xml:space="preserve">WIMUMO funciona con baterías de litio recargables tipo 14500 de 3.7 V. </w:t>
-                            </w:r>
-                            <w:r>
-                              <w:rPr>
-                                <w:rFonts w:asciiTheme="majorHAnsi" w:hAnsiTheme="majorHAnsi" w:cstheme="majorHAnsi"/>
-                                <w:sz w:val="20"/>
-                                <w:szCs w:val="20"/>
-                              </w:rPr>
-                              <w:t>T</w:t>
-                            </w:r>
-                            <w:r>
-                              <w:rPr>
-                                <w:rFonts w:asciiTheme="majorHAnsi" w:hAnsiTheme="majorHAnsi" w:cstheme="majorHAnsi"/>
-                                <w:sz w:val="20"/>
-                                <w:szCs w:val="20"/>
-                              </w:rPr>
-                              <w:t xml:space="preserve">ienen el mismo tamaño, </w:t>
-                            </w:r>
-                            <w:r>
-                              <w:rPr>
-                                <w:rFonts w:asciiTheme="majorHAnsi" w:hAnsiTheme="majorHAnsi" w:cstheme="majorHAnsi"/>
-                                <w:sz w:val="20"/>
-                                <w:szCs w:val="20"/>
-                              </w:rPr>
-                              <w:t xml:space="preserve">pero </w:t>
-                            </w:r>
-                            <w:r>
-                              <w:rPr>
-                                <w:rFonts w:asciiTheme="majorHAnsi" w:hAnsiTheme="majorHAnsi" w:cstheme="majorHAnsi"/>
-                                <w:sz w:val="20"/>
-                                <w:szCs w:val="20"/>
-                              </w:rPr>
-                              <w:t>son distintas de las pilas AA comunes</w:t>
-                            </w:r>
-                            <w:r>
-                              <w:rPr>
-                                <w:rFonts w:asciiTheme="majorHAnsi" w:hAnsiTheme="majorHAnsi" w:cstheme="majorHAnsi"/>
-                                <w:sz w:val="20"/>
-                                <w:szCs w:val="20"/>
-                              </w:rPr>
-                              <w:t xml:space="preserve">. </w:t>
+                              <w:t xml:space="preserve">WIMUMO funciona con baterías de litio recargables tipo 14500 de 3.7 V. Tienen el mismo tamaño, pero son distintas de las pilas AA comunes. </w:t>
                             </w:r>
                           </w:p>
                           <w:p>
@@ -3367,47 +3412,7 @@
                           <w:sz w:val="20"/>
                           <w:szCs w:val="20"/>
                         </w:rPr>
-                        <w:t xml:space="preserve">WIMUMO funciona con baterías de litio recargables tipo 14500 de 3.7 V. </w:t>
-                      </w:r>
-                      <w:r>
-                        <w:rPr>
-                          <w:rFonts w:asciiTheme="majorHAnsi" w:hAnsiTheme="majorHAnsi" w:cstheme="majorHAnsi"/>
-                          <w:sz w:val="20"/>
-                          <w:szCs w:val="20"/>
-                        </w:rPr>
-                        <w:t>T</w:t>
-                      </w:r>
-                      <w:r>
-                        <w:rPr>
-                          <w:rFonts w:asciiTheme="majorHAnsi" w:hAnsiTheme="majorHAnsi" w:cstheme="majorHAnsi"/>
-                          <w:sz w:val="20"/>
-                          <w:szCs w:val="20"/>
-                        </w:rPr>
-                        <w:t xml:space="preserve">ienen el mismo tamaño, </w:t>
-                      </w:r>
-                      <w:r>
-                        <w:rPr>
-                          <w:rFonts w:asciiTheme="majorHAnsi" w:hAnsiTheme="majorHAnsi" w:cstheme="majorHAnsi"/>
-                          <w:sz w:val="20"/>
-                          <w:szCs w:val="20"/>
-                        </w:rPr>
-                        <w:t xml:space="preserve">pero </w:t>
-                      </w:r>
-                      <w:r>
-                        <w:rPr>
-                          <w:rFonts w:asciiTheme="majorHAnsi" w:hAnsiTheme="majorHAnsi" w:cstheme="majorHAnsi"/>
-                          <w:sz w:val="20"/>
-                          <w:szCs w:val="20"/>
-                        </w:rPr>
-                        <w:t>son distintas de las pilas AA comunes</w:t>
-                      </w:r>
-                      <w:r>
-                        <w:rPr>
-                          <w:rFonts w:asciiTheme="majorHAnsi" w:hAnsiTheme="majorHAnsi" w:cstheme="majorHAnsi"/>
-                          <w:sz w:val="20"/>
-                          <w:szCs w:val="20"/>
-                        </w:rPr>
-                        <w:t xml:space="preserve">. </w:t>
+                        <w:t xml:space="preserve">WIMUMO funciona con baterías de litio recargables tipo 14500 de 3.7 V. Tienen el mismo tamaño, pero son distintas de las pilas AA comunes. </w:t>
                       </w:r>
                     </w:p>
                     <w:p>
@@ -3500,10 +3505,7 @@
         <w:t xml:space="preserve"> </w:t>
       </w:r>
       <w:r>
-        <w:t xml:space="preserve">a través del protocolo OSC. </w:t>
-      </w:r>
-      <w:r>
-        <w:t xml:space="preserve">La primera vez que use WIMUMO, deberá conectarlo a la red </w:t>
+        <w:t xml:space="preserve">a través del protocolo OSC. La primera vez que use WIMUMO, deberá conectarlo a la red </w:t>
       </w:r>
       <w:proofErr w:type="spellStart"/>
       <w:r>
@@ -3582,7 +3584,7 @@
         <w:t xml:space="preserve"> WIMUMO p</w:t>
       </w:r>
       <w:r>
-        <w:t>uede hacerlo desde una notebook, celular, o Tablet, aunque es más fácil hacerlo desde una notebook</w:t>
+        <w:t>uede hacerlo desde una notebook, celular, o Tablet</w:t>
       </w:r>
       <w:r>
         <w:t xml:space="preserve">. </w:t>
@@ -3664,7 +3666,31 @@
       </w:r>
       <w:proofErr w:type="gramEnd"/>
       <w:r>
-        <w:t xml:space="preserve"> WIMUMO023). Puede tardar algunos segundos, observe que la conexión se completa y si no es así, inténtelo de nuevo.</w:t>
+        <w:t xml:space="preserve"> WIMUMO023). </w:t>
+      </w:r>
+      <w:r>
+        <w:t>La contraseña es:</w:t>
+      </w:r>
+    </w:p>
+    <w:p>
+      <w:pPr>
+        <w:jc w:val="center"/>
+        <w:rPr>
+          <w:rFonts w:ascii="Roboto" w:hAnsi="Roboto"/>
+        </w:rPr>
+      </w:pPr>
+      <w:proofErr w:type="spellStart"/>
+      <w:r>
+        <w:rPr>
+          <w:rFonts w:ascii="Roboto" w:hAnsi="Roboto"/>
+        </w:rPr>
+        <w:t>wifiwimumo</w:t>
+      </w:r>
+      <w:proofErr w:type="spellEnd"/>
+    </w:p>
+    <w:p>
+      <w:r>
+        <w:t>Puede tardar algunos segundos, observe que la conexión se completa y si no es así, inténtelo de nuevo.</w:t>
       </w:r>
       <w:r>
         <w:t xml:space="preserve"> Desde cualquier otro dispositivo que tenga una s</w:t>
@@ -3779,7 +3805,16 @@
     </w:p>
     <w:p>
       <w:r>
-        <w:t>¡Listo! El proceso de configuración terminó. Presione el pulsador de “modo” de WIMUMO. El sistema se reiniciará y si todo salió bien, verá la luz parpadear lentamente. ¡Su WIMUMO ya está configurado! Si en cambio vuelve a parpadear rápidamente, significa que algo salió mal y continúa en “modo configuración”. Pruebe conectarse nuevamente y reingresar los datos de la red.</w:t>
+        <w:t>¡Listo! El proceso de configuración terminó. Presione el pulsador de “modo” de WIMUMO. El sistema se reiniciará y si todo salió bien, verá la luz parpadear lentamente</w:t>
+      </w:r>
+      <w:r>
+        <w:t xml:space="preserve"> en color azul</w:t>
+      </w:r>
+      <w:r>
+        <w:t>. ¡Su WIMUMO ya está configurado! Si en cambio vuelve a parpadear rápidamente, significa que algo salió mal y continúa en “modo configuración”. Pruebe conectarse nuevamente y reingresar los datos de la red.</w:t>
+      </w:r>
+      <w:r>
+        <w:t xml:space="preserve"> </w:t>
       </w:r>
     </w:p>
     <w:p>
@@ -3789,10 +3824,9 @@
     </w:p>
     <w:p>
       <w:r>
-        <w:t>Si lleva su WIMUMO a un lugar nuevo con una red que no está cargada en WIMUMO, al encenderse se prenderá en el modo de configuración automáticamente y puede comenzar en el paso 1. Si su WIMUMO está conectado a una red, pero necesita cambiar la configuración, presione el pulsador de “modo” y WIMUMO se reiniciará en el modo de configuración.</w:t>
+        <w:t>Si lleva su WIMUMO a un lugar nuevo con una red que no está cargada en WIMUMO, al encenderse se prenderá en el modo de configuración automáticamente. Si su WIMUMO está conectado a una red, pero necesita cambiar la configuración, presione el pulsador de “modo” y WIMUMO se reiniciará en el modo de configuración.</w:t>
       </w:r>
     </w:p>
-    <w:p/>
     <w:p>
       <w:pPr>
         <w:rPr>
@@ -3840,22 +3874,16 @@
       <w:r>
         <w:t xml:space="preserve">, la cual recibe los paquetes OSC y permite ver las señales entre otras cosas. </w:t>
       </w:r>
+      <w:r>
+        <w:t xml:space="preserve">Luego de instalar la aplicación, al abrirla, la misma recibe un paquete de información desde WIMUMO e indica en la pestaña de “configuración” que el dispositivo ha sido detectado. Si esto no ocurre aún cuando la configuración de WIMUMO fuera realizada correctamente, el firewall de su sistema puede estar bloqueando el puerto UDP 4560. </w:t>
+      </w:r>
     </w:p>
     <w:p>
       <w:r>
         <w:t>Más allá de esta aplicación, puede usarse cualquier software que reciba paquetes OSC, siendo especialmente útiles los conocidos programas Processing y Pure Data</w:t>
       </w:r>
       <w:r>
-        <w:t xml:space="preserve">. </w:t>
-      </w:r>
-      <w:r>
-        <w:t xml:space="preserve">La aplicación </w:t>
-      </w:r>
-      <w:r>
-        <w:t xml:space="preserve">de escritorio </w:t>
-      </w:r>
-      <w:r>
-        <w:t xml:space="preserve">también reenvía los datos en el protocolo </w:t>
+        <w:t xml:space="preserve">. La aplicación de escritorio también reenvía los datos en el protocolo </w:t>
       </w:r>
       <w:proofErr w:type="spellStart"/>
       <w:r>
@@ -4095,6 +4123,7 @@
           <w:rFonts w:ascii="Consolas" w:hAnsi="Consolas"/>
           <w:sz w:val="20"/>
           <w:szCs w:val="20"/>
+          <w:lang w:val="en-US"/>
         </w:rPr>
       </w:pPr>
       <w:r>
@@ -4102,6 +4131,7 @@
           <w:rFonts w:ascii="Consolas" w:hAnsi="Consolas"/>
           <w:sz w:val="20"/>
           <w:szCs w:val="20"/>
+          <w:lang w:val="en-US"/>
         </w:rPr>
         <w:t>/</w:t>
       </w:r>
@@ -4111,6 +4141,7 @@
           <w:rFonts w:ascii="Consolas" w:hAnsi="Consolas"/>
           <w:sz w:val="20"/>
           <w:szCs w:val="20"/>
+          <w:lang w:val="en-US"/>
         </w:rPr>
         <w:t>wimumoxxx</w:t>
       </w:r>
@@ -4120,16 +4151,9 @@
           <w:rFonts w:ascii="Consolas" w:hAnsi="Consolas"/>
           <w:sz w:val="20"/>
           <w:szCs w:val="20"/>
+          <w:lang w:val="en-US"/>
         </w:rPr>
-        <w:t>/raw/ch</w:t>
-      </w:r>
-      <w:r>
-        <w:rPr>
-          <w:rFonts w:ascii="Consolas" w:hAnsi="Consolas"/>
-          <w:sz w:val="20"/>
-          <w:szCs w:val="20"/>
-        </w:rPr>
-        <w:t>2</w:t>
+        <w:t>/raw/ch2</w:t>
       </w:r>
     </w:p>
     <w:p>
@@ -4492,23 +4516,7 @@
                 <w:sz w:val="20"/>
                 <w:szCs w:val="20"/>
               </w:rPr>
-              <w:t xml:space="preserve">Elemento </w:t>
-            </w:r>
-            <w:r>
-              <w:rPr>
-                <w:rFonts w:ascii="Consolas" w:hAnsi="Consolas"/>
-                <w:sz w:val="20"/>
-                <w:szCs w:val="20"/>
-              </w:rPr>
-              <w:t>2</w:t>
-            </w:r>
-            <w:r>
-              <w:rPr>
-                <w:rFonts w:ascii="Consolas" w:hAnsi="Consolas"/>
-                <w:sz w:val="20"/>
-                <w:szCs w:val="20"/>
-              </w:rPr>
-              <w:t>: Cadena</w:t>
+              <w:t>Elemento 2: Cadena</w:t>
             </w:r>
           </w:p>
         </w:tc>
@@ -4552,23 +4560,7 @@
                 <w:sz w:val="20"/>
                 <w:szCs w:val="20"/>
               </w:rPr>
-              <w:t xml:space="preserve">Elemento </w:t>
-            </w:r>
-            <w:r>
-              <w:rPr>
-                <w:rFonts w:ascii="Consolas" w:hAnsi="Consolas"/>
-                <w:sz w:val="20"/>
-                <w:szCs w:val="20"/>
-              </w:rPr>
-              <w:t>3</w:t>
-            </w:r>
-            <w:r>
-              <w:rPr>
-                <w:rFonts w:ascii="Consolas" w:hAnsi="Consolas"/>
-                <w:sz w:val="20"/>
-                <w:szCs w:val="20"/>
-              </w:rPr>
-              <w:t>: Cadena</w:t>
+              <w:t>Elemento 3: Cadena</w:t>
             </w:r>
           </w:p>
         </w:tc>
@@ -4612,23 +4604,7 @@
                 <w:sz w:val="20"/>
                 <w:szCs w:val="20"/>
               </w:rPr>
-              <w:t xml:space="preserve">Elemento </w:t>
-            </w:r>
-            <w:r>
-              <w:rPr>
-                <w:rFonts w:ascii="Consolas" w:hAnsi="Consolas"/>
-                <w:sz w:val="20"/>
-                <w:szCs w:val="20"/>
-              </w:rPr>
-              <w:t>4</w:t>
-            </w:r>
-            <w:r>
-              <w:rPr>
-                <w:rFonts w:ascii="Consolas" w:hAnsi="Consolas"/>
-                <w:sz w:val="20"/>
-                <w:szCs w:val="20"/>
-              </w:rPr>
-              <w:t>: Cadena</w:t>
+              <w:t>Elemento 4: Cadena</w:t>
             </w:r>
           </w:p>
         </w:tc>
@@ -4672,31 +4648,7 @@
                 <w:sz w:val="20"/>
                 <w:szCs w:val="20"/>
               </w:rPr>
-              <w:t xml:space="preserve">Elemento </w:t>
-            </w:r>
-            <w:r>
-              <w:rPr>
-                <w:rFonts w:ascii="Consolas" w:hAnsi="Consolas"/>
-                <w:sz w:val="20"/>
-                <w:szCs w:val="20"/>
-              </w:rPr>
-              <w:t>5</w:t>
-            </w:r>
-            <w:r>
-              <w:rPr>
-                <w:rFonts w:ascii="Consolas" w:hAnsi="Consolas"/>
-                <w:sz w:val="20"/>
-                <w:szCs w:val="20"/>
-              </w:rPr>
-              <w:t xml:space="preserve">: </w:t>
-            </w:r>
-            <w:r>
-              <w:rPr>
-                <w:rFonts w:ascii="Consolas" w:hAnsi="Consolas"/>
-                <w:sz w:val="20"/>
-                <w:szCs w:val="20"/>
-              </w:rPr>
-              <w:t>Entero</w:t>
+              <w:t>Elemento 5: Entero</w:t>
             </w:r>
           </w:p>
         </w:tc>
@@ -4740,31 +4692,7 @@
                 <w:sz w:val="20"/>
                 <w:szCs w:val="20"/>
               </w:rPr>
-              <w:t xml:space="preserve">Elemento </w:t>
-            </w:r>
-            <w:r>
-              <w:rPr>
-                <w:rFonts w:ascii="Consolas" w:hAnsi="Consolas"/>
-                <w:sz w:val="20"/>
-                <w:szCs w:val="20"/>
-              </w:rPr>
-              <w:t>6</w:t>
-            </w:r>
-            <w:r>
-              <w:rPr>
-                <w:rFonts w:ascii="Consolas" w:hAnsi="Consolas"/>
-                <w:sz w:val="20"/>
-                <w:szCs w:val="20"/>
-              </w:rPr>
-              <w:t xml:space="preserve">: </w:t>
-            </w:r>
-            <w:r>
-              <w:rPr>
-                <w:rFonts w:ascii="Consolas" w:hAnsi="Consolas"/>
-                <w:sz w:val="20"/>
-                <w:szCs w:val="20"/>
-              </w:rPr>
-              <w:t>Entero</w:t>
+              <w:t>Elemento 6: Entero</w:t>
             </w:r>
           </w:p>
         </w:tc>
@@ -4808,31 +4736,7 @@
                 <w:sz w:val="20"/>
                 <w:szCs w:val="20"/>
               </w:rPr>
-              <w:t xml:space="preserve">Elemento </w:t>
-            </w:r>
-            <w:r>
-              <w:rPr>
-                <w:rFonts w:ascii="Consolas" w:hAnsi="Consolas"/>
-                <w:sz w:val="20"/>
-                <w:szCs w:val="20"/>
-              </w:rPr>
-              <w:t>7 en adelante</w:t>
-            </w:r>
-            <w:r>
-              <w:rPr>
-                <w:rFonts w:ascii="Consolas" w:hAnsi="Consolas"/>
-                <w:sz w:val="20"/>
-                <w:szCs w:val="20"/>
-              </w:rPr>
-              <w:t>: Cadena</w:t>
-            </w:r>
-            <w:r>
-              <w:rPr>
-                <w:rFonts w:ascii="Consolas" w:hAnsi="Consolas"/>
-                <w:sz w:val="20"/>
-                <w:szCs w:val="20"/>
-              </w:rPr>
-              <w:t>s</w:t>
+              <w:t>Elemento 7 en adelante: Cadenas</w:t>
             </w:r>
           </w:p>
         </w:tc>
@@ -5964,6 +5868,9 @@
     <w:p/>
     <w:p>
       <w:r>
+        <w:rPr>
+          <w:noProof/>
+        </w:rPr>
         <w:drawing>
           <wp:inline distT="0" distB="0" distL="0" distR="0" wp14:anchorId="1E9B51F2" wp14:editId="5D037C79">
             <wp:extent cx="2873071" cy="2154803"/>

</xml_diff>